<commit_message>
Adding JMeter, JProfiler and JConsole Details
</commit_message>
<xml_diff>
--- a/Java Code Profiling/Java Code Profiling.docx
+++ b/Java Code Profiling/Java Code Profiling.docx
@@ -5,14 +5,7 @@
     <w:p>
       <w:pPr>
         <w:pStyle w:val="NormalWeb"/>
-        <w:pBdr>
-          <w:top w:val="single" w:sz="2" w:space="0" w:color="E3E3E3"/>
-          <w:left w:val="single" w:sz="2" w:space="0" w:color="E3E3E3"/>
-          <w:bottom w:val="single" w:sz="2" w:space="0" w:color="E3E3E3"/>
-          <w:right w:val="single" w:sz="2" w:space="0" w:color="E3E3E3"/>
-        </w:pBdr>
-        <w:shd w:val="clear" w:color="auto" w:fill="FFFFFF"/>
-        <w:spacing w:before="0" w:beforeAutospacing="0" w:after="300" w:afterAutospacing="0"/>
+        <w:spacing w:before="0" w:after="300"/>
         <w:rPr>
           <w:rFonts w:ascii="Segoe UI" w:hAnsi="Segoe UI" w:cs="Segoe UI"/>
           <w:color w:val="0D0D0D"/>
@@ -23,81 +16,136 @@
           <w:rFonts w:ascii="Segoe UI" w:hAnsi="Segoe UI" w:cs="Segoe UI"/>
           <w:color w:val="0D0D0D"/>
         </w:rPr>
-        <w:t xml:space="preserve">Java code profiling is the process of </w:t>
-      </w:r>
-      <w:proofErr w:type="spellStart"/>
-      <w:r>
-        <w:rPr>
-          <w:rFonts w:ascii="Segoe UI" w:hAnsi="Segoe UI" w:cs="Segoe UI"/>
-          <w:color w:val="0D0D0D"/>
-        </w:rPr>
-        <w:t>analyzing</w:t>
-      </w:r>
-      <w:proofErr w:type="spellEnd"/>
-      <w:r>
-        <w:rPr>
-          <w:rFonts w:ascii="Segoe UI" w:hAnsi="Segoe UI" w:cs="Segoe UI"/>
-          <w:color w:val="0D0D0D"/>
-        </w:rPr>
-        <w:t xml:space="preserve"> the performance of a Java application to identify performance </w:t>
-      </w:r>
-      <w:proofErr w:type="spellStart"/>
-      <w:r>
-        <w:rPr>
-          <w:rFonts w:ascii="Segoe UI" w:hAnsi="Segoe UI" w:cs="Segoe UI"/>
-          <w:color w:val="0D0D0D"/>
-        </w:rPr>
-        <w:t>bot</w:t>
-      </w:r>
-      <w:r>
-        <w:rPr>
-          <w:rFonts w:ascii="Segoe UI" w:hAnsi="Segoe UI" w:cs="Segoe UI"/>
-          <w:color w:val="0D0D0D"/>
-        </w:rPr>
-        <w:t>Java</w:t>
-      </w:r>
-      <w:proofErr w:type="spellEnd"/>
-      <w:r>
-        <w:rPr>
-          <w:rFonts w:ascii="Segoe UI" w:hAnsi="Segoe UI" w:cs="Segoe UI"/>
-          <w:color w:val="0D0D0D"/>
-        </w:rPr>
-        <w:t xml:space="preserve"> code profiling is the process of </w:t>
-      </w:r>
-      <w:proofErr w:type="spellStart"/>
-      <w:r>
-        <w:rPr>
-          <w:rFonts w:ascii="Segoe UI" w:hAnsi="Segoe UI" w:cs="Segoe UI"/>
-          <w:color w:val="0D0D0D"/>
-        </w:rPr>
-        <w:t>analyzing</w:t>
-      </w:r>
-      <w:proofErr w:type="spellEnd"/>
-      <w:r>
-        <w:rPr>
-          <w:rFonts w:ascii="Segoe UI" w:hAnsi="Segoe UI" w:cs="Segoe UI"/>
-          <w:color w:val="0D0D0D"/>
-        </w:rPr>
-        <w:t xml:space="preserve"> the performance of a Java application to identify performance bottlenecks, memory leaks, and other issues. There are several tools and techniques available for profiling Java code, including:</w:t>
+        <w:t>Java code profiling is the process of analysing the performance of a Java application to identify performance bottlenecks, memory leaks, and other issues. There are several tools and techniques available for profiling Java code, including:</w:t>
       </w:r>
     </w:p>
     <w:p>
       <w:pPr>
+        <w:pStyle w:val="ListParagraph"/>
+        <w:numPr>
+          <w:ilvl w:val="0"/>
+          <w:numId w:val="3"/>
+        </w:numPr>
+        <w:rPr>
+          <w:rFonts w:ascii="Segoe UI" w:eastAsia="Times New Roman" w:hAnsi="Segoe UI" w:cs="Segoe UI"/>
+          <w:color w:val="0D0D0D"/>
+          <w:kern w:val="0"/>
+          <w:sz w:val="24"/>
+          <w:szCs w:val="24"/>
+          <w:lang w:eastAsia="en-IN"/>
+          <w14:ligatures w14:val="none"/>
+        </w:rPr>
+      </w:pPr>
+      <w:r>
+        <w:rPr>
+          <w:rFonts w:ascii="Segoe UI" w:eastAsia="Times New Roman" w:hAnsi="Segoe UI" w:cs="Segoe UI"/>
+          <w:b/>
+          <w:bCs/>
+          <w:color w:val="0D0D0D"/>
+          <w:kern w:val="0"/>
+          <w:sz w:val="24"/>
+          <w:szCs w:val="24"/>
+          <w:lang w:eastAsia="en-IN"/>
+          <w14:ligatures w14:val="none"/>
+        </w:rPr>
+        <w:t>VisualVM:</w:t>
+      </w:r>
+      <w:r>
+        <w:rPr>
+          <w:rFonts w:ascii="Segoe UI" w:eastAsia="Times New Roman" w:hAnsi="Segoe UI" w:cs="Segoe UI"/>
+          <w:color w:val="0D0D0D"/>
+          <w:kern w:val="0"/>
+          <w:sz w:val="24"/>
+          <w:szCs w:val="24"/>
+          <w:lang w:eastAsia="en-IN"/>
+          <w14:ligatures w14:val="none"/>
+        </w:rPr>
+        <w:t xml:space="preserve"> VisualVM is a visual tool that integrates several profiling capabilities, including CPU profiling, memory profiling, and thread profiling. </w:t>
+      </w:r>
+    </w:p>
+    <w:p>
+      <w:pPr>
+        <w:pStyle w:val="ListParagraph"/>
+        <w:rPr>
+          <w:rFonts w:ascii="Segoe UI" w:eastAsia="Times New Roman" w:hAnsi="Segoe UI" w:cs="Segoe UI"/>
+          <w:color w:val="0D0D0D"/>
+          <w:kern w:val="0"/>
+          <w:sz w:val="24"/>
+          <w:szCs w:val="24"/>
+          <w:lang w:eastAsia="en-IN"/>
+          <w14:ligatures w14:val="none"/>
+        </w:rPr>
+      </w:pPr>
+      <w:r>
+        <w:rPr>
+          <w:rFonts w:ascii="Segoe UI" w:eastAsia="Times New Roman" w:hAnsi="Segoe UI" w:cs="Segoe UI"/>
+          <w:color w:val="0D0D0D"/>
+          <w:kern w:val="0"/>
+          <w:sz w:val="24"/>
+          <w:szCs w:val="24"/>
+          <w:lang w:eastAsia="en-IN"/>
+          <w14:ligatures w14:val="none"/>
+        </w:rPr>
+        <w:t>It is included with the Java Development Kit (JDK) and can be used to monitor and analyse Java applications running locally or on remote servers.</w:t>
+      </w:r>
+    </w:p>
+    <w:p>
+      <w:pPr>
+        <w:pStyle w:val="ListParagraph"/>
+        <w:numPr>
+          <w:ilvl w:val="0"/>
+          <w:numId w:val="3"/>
+        </w:numPr>
+        <w:rPr>
+          <w:rFonts w:ascii="Segoe UI" w:eastAsia="Times New Roman" w:hAnsi="Segoe UI" w:cs="Segoe UI"/>
+          <w:color w:val="0D0D0D"/>
+          <w:kern w:val="0"/>
+          <w:sz w:val="24"/>
+          <w:szCs w:val="24"/>
+          <w:lang w:eastAsia="en-IN"/>
+          <w14:ligatures w14:val="none"/>
+        </w:rPr>
+      </w:pPr>
+      <w:r>
+        <w:rPr>
+          <w:rFonts w:ascii="Segoe UI" w:eastAsia="Times New Roman" w:hAnsi="Segoe UI" w:cs="Segoe UI"/>
+          <w:b/>
+          <w:bCs/>
+          <w:color w:val="0D0D0D"/>
+          <w:kern w:val="0"/>
+          <w:sz w:val="24"/>
+          <w:szCs w:val="24"/>
+          <w:lang w:eastAsia="en-IN"/>
+          <w14:ligatures w14:val="none"/>
+        </w:rPr>
+        <w:t>Java Mission Control:</w:t>
+      </w:r>
+      <w:r>
+        <w:rPr>
+          <w:rFonts w:ascii="Segoe UI" w:eastAsia="Times New Roman" w:hAnsi="Segoe UI" w:cs="Segoe UI"/>
+          <w:color w:val="0D0D0D"/>
+          <w:kern w:val="0"/>
+          <w:sz w:val="24"/>
+          <w:szCs w:val="24"/>
+          <w:lang w:eastAsia="en-IN"/>
+          <w14:ligatures w14:val="none"/>
+        </w:rPr>
+        <w:t xml:space="preserve"> Java Mission Control is a profiling and monitoring tool suite that is included with the Oracle JDK. It provides a set of tools for profiling CPU usage, memory usage, and garbage collection performance.</w:t>
+      </w:r>
+    </w:p>
+    <w:p>
+      <w:pPr>
         <w:pStyle w:val="NormalWeb"/>
         <w:numPr>
           <w:ilvl w:val="0"/>
-          <w:numId w:val="2"/>
+          <w:numId w:val="3"/>
         </w:numPr>
-        <w:pBdr>
-          <w:left w:val="single" w:sz="2" w:space="0" w:color="E3E3E3"/>
-        </w:pBdr>
-        <w:spacing w:after="300"/>
+        <w:spacing w:before="0" w:after="300"/>
         <w:rPr>
           <w:rFonts w:ascii="Segoe UI" w:hAnsi="Segoe UI" w:cs="Segoe UI"/>
           <w:color w:val="0D0D0D"/>
         </w:rPr>
       </w:pPr>
-      <w:proofErr w:type="spellStart"/>
       <w:r>
         <w:rPr>
           <w:rFonts w:ascii="Segoe UI" w:hAnsi="Segoe UI" w:cs="Segoe UI"/>
@@ -105,288 +153,121 @@
           <w:bCs/>
           <w:color w:val="0D0D0D"/>
         </w:rPr>
-        <w:t>VisualVM</w:t>
+        <w:t>Eclipse MAT (Memory Analyzer Tool)</w:t>
       </w:r>
-      <w:proofErr w:type="spellEnd"/>
       <w:r>
         <w:rPr>
           <w:rFonts w:ascii="Segoe UI" w:hAnsi="Segoe UI" w:cs="Segoe UI"/>
           <w:color w:val="0D0D0D"/>
         </w:rPr>
-        <w:t xml:space="preserve">: </w:t>
+        <w:t>: Eclipse MAT is a powerful tool for analysing Java heap dumps. It can help identify memory leaks and inefficient memory usage in Java applications by analysing heap dump files generated by the JVM</w:t>
       </w:r>
-      <w:proofErr w:type="spellStart"/>
       <w:r>
         <w:rPr>
           <w:rFonts w:ascii="Segoe UI" w:hAnsi="Segoe UI" w:cs="Segoe UI"/>
           <w:color w:val="0D0D0D"/>
         </w:rPr>
-        <w:t>VisualVM</w:t>
-      </w:r>
-      <w:proofErr w:type="spellEnd"/>
-      <w:r>
-        <w:rPr>
-          <w:rFonts w:ascii="Segoe UI" w:hAnsi="Segoe UI" w:cs="Segoe UI"/>
-          <w:color w:val="0D0D0D"/>
-        </w:rPr>
-        <w:t xml:space="preserve"> is a visual tool that integrates several profiling capabilities, including CPU profiling, memory profiling, and thread profiling. It is included with the Java Development Kit (JDK) and can be used to monitor and </w:t>
-      </w:r>
-      <w:proofErr w:type="spellStart"/>
-      <w:r>
-        <w:rPr>
-          <w:rFonts w:ascii="Segoe UI" w:hAnsi="Segoe UI" w:cs="Segoe UI"/>
-          <w:color w:val="0D0D0D"/>
-        </w:rPr>
-        <w:t>analyze</w:t>
-      </w:r>
-      <w:proofErr w:type="spellEnd"/>
-      <w:r>
-        <w:rPr>
-          <w:rFonts w:ascii="Segoe UI" w:hAnsi="Segoe UI" w:cs="Segoe UI"/>
-          <w:color w:val="0D0D0D"/>
-        </w:rPr>
-        <w:t xml:space="preserve"> Java applications running locally or on remote servers.</w:t>
+        <w:t>.</w:t>
       </w:r>
     </w:p>
     <w:p>
       <w:pPr>
-        <w:pStyle w:val="NormalWeb"/>
+        <w:pStyle w:val="ListParagraph"/>
         <w:numPr>
           <w:ilvl w:val="0"/>
-          <w:numId w:val="2"/>
+          <w:numId w:val="3"/>
         </w:numPr>
-        <w:pBdr>
-          <w:left w:val="single" w:sz="2" w:space="0" w:color="E3E3E3"/>
-        </w:pBdr>
-        <w:spacing w:after="300"/>
-        <w:rPr>
-          <w:rFonts w:ascii="Segoe UI" w:hAnsi="Segoe UI" w:cs="Segoe UI"/>
-          <w:color w:val="0D0D0D"/>
+        <w:rPr>
+          <w:rFonts w:ascii="Segoe UI" w:eastAsia="Times New Roman" w:hAnsi="Segoe UI" w:cs="Segoe UI"/>
+          <w:color w:val="0D0D0D"/>
+          <w:kern w:val="0"/>
+          <w:sz w:val="24"/>
+          <w:szCs w:val="24"/>
+          <w:lang w:eastAsia="en-IN"/>
+          <w14:ligatures w14:val="none"/>
         </w:rPr>
       </w:pPr>
       <w:r>
         <w:rPr>
-          <w:rFonts w:ascii="Segoe UI" w:hAnsi="Segoe UI" w:cs="Segoe UI"/>
+          <w:rFonts w:ascii="Segoe UI" w:eastAsia="Times New Roman" w:hAnsi="Segoe UI" w:cs="Segoe UI"/>
           <w:b/>
           <w:bCs/>
           <w:color w:val="0D0D0D"/>
-        </w:rPr>
-        <w:t>Java Mission Control</w:t>
+          <w:kern w:val="0"/>
+          <w:sz w:val="24"/>
+          <w:szCs w:val="24"/>
+          <w:lang w:eastAsia="en-IN"/>
+          <w14:ligatures w14:val="none"/>
+        </w:rPr>
+        <w:t>YourKit:</w:t>
       </w:r>
       <w:r>
         <w:rPr>
-          <w:rFonts w:ascii="Segoe UI" w:hAnsi="Segoe UI" w:cs="Segoe UI"/>
-          <w:color w:val="0D0D0D"/>
-        </w:rPr>
-        <w:t>: Java Mission Control is a profiling and monitoring tool suite that is included with the Oracle JDK. It provides a set of tools for profiling CPU usage, memory usage, and garbage collection performance.</w:t>
+          <w:rFonts w:ascii="Segoe UI" w:eastAsia="Times New Roman" w:hAnsi="Segoe UI" w:cs="Segoe UI"/>
+          <w:color w:val="0D0D0D"/>
+          <w:kern w:val="0"/>
+          <w:sz w:val="24"/>
+          <w:szCs w:val="24"/>
+          <w:lang w:eastAsia="en-IN"/>
+          <w14:ligatures w14:val="none"/>
+        </w:rPr>
+        <w:t xml:space="preserve"> YourKit is a commercial Java profiler that offers CPU profiling, memory profiling, and thread profiling capabilities. It provides a rich set of features for analysing and optimizing the performance of Java applications.</w:t>
       </w:r>
     </w:p>
     <w:p>
       <w:pPr>
-        <w:pStyle w:val="NormalWeb"/>
+        <w:pStyle w:val="ListParagraph"/>
         <w:numPr>
           <w:ilvl w:val="0"/>
-          <w:numId w:val="2"/>
+          <w:numId w:val="3"/>
         </w:numPr>
-        <w:pBdr>
-          <w:left w:val="single" w:sz="2" w:space="0" w:color="E3E3E3"/>
-        </w:pBdr>
-        <w:spacing w:after="300"/>
-        <w:rPr>
-          <w:rFonts w:ascii="Segoe UI" w:hAnsi="Segoe UI" w:cs="Segoe UI"/>
-          <w:color w:val="0D0D0D"/>
+        <w:rPr>
+          <w:rFonts w:ascii="Segoe UI" w:eastAsia="Times New Roman" w:hAnsi="Segoe UI" w:cs="Segoe UI"/>
+          <w:color w:val="0D0D0D"/>
+          <w:kern w:val="0"/>
+          <w:sz w:val="24"/>
+          <w:szCs w:val="24"/>
+          <w:lang w:eastAsia="en-IN"/>
+          <w14:ligatures w14:val="none"/>
         </w:rPr>
       </w:pPr>
       <w:r>
         <w:rPr>
-          <w:rFonts w:ascii="Segoe UI" w:hAnsi="Segoe UI" w:cs="Segoe UI"/>
+          <w:rFonts w:ascii="Segoe UI" w:eastAsia="Times New Roman" w:hAnsi="Segoe UI" w:cs="Segoe UI"/>
           <w:b/>
           <w:bCs/>
           <w:color w:val="0D0D0D"/>
-        </w:rPr>
-        <w:t>Eclipse MAT (Memory Analyzer Tool)</w:t>
+          <w:kern w:val="0"/>
+          <w:sz w:val="24"/>
+          <w:szCs w:val="24"/>
+          <w:lang w:eastAsia="en-IN"/>
+          <w14:ligatures w14:val="none"/>
+        </w:rPr>
+        <w:t>JProfiler:</w:t>
       </w:r>
       <w:r>
         <w:rPr>
-          <w:rFonts w:ascii="Segoe UI" w:hAnsi="Segoe UI" w:cs="Segoe UI"/>
-          <w:color w:val="0D0D0D"/>
-        </w:rPr>
-        <w:t xml:space="preserve">: Eclipse MAT is a powerful tool for </w:t>
-      </w:r>
-      <w:proofErr w:type="spellStart"/>
-      <w:r>
-        <w:rPr>
-          <w:rFonts w:ascii="Segoe UI" w:hAnsi="Segoe UI" w:cs="Segoe UI"/>
-          <w:color w:val="0D0D0D"/>
-        </w:rPr>
-        <w:t>analyzing</w:t>
-      </w:r>
-      <w:proofErr w:type="spellEnd"/>
-      <w:r>
-        <w:rPr>
-          <w:rFonts w:ascii="Segoe UI" w:hAnsi="Segoe UI" w:cs="Segoe UI"/>
-          <w:color w:val="0D0D0D"/>
-        </w:rPr>
-        <w:t xml:space="preserve"> Java heap dumps. It can help identify memory leaks and inefficient memory usage in Java applications by </w:t>
-      </w:r>
-      <w:proofErr w:type="spellStart"/>
-      <w:r>
-        <w:rPr>
-          <w:rFonts w:ascii="Segoe UI" w:hAnsi="Segoe UI" w:cs="Segoe UI"/>
-          <w:color w:val="0D0D0D"/>
-        </w:rPr>
-        <w:t>analyzing</w:t>
-      </w:r>
-      <w:proofErr w:type="spellEnd"/>
-      <w:r>
-        <w:rPr>
-          <w:rFonts w:ascii="Segoe UI" w:hAnsi="Segoe UI" w:cs="Segoe UI"/>
-          <w:color w:val="0D0D0D"/>
-        </w:rPr>
-        <w:t xml:space="preserve"> heap dump files generated by the JVM.</w:t>
+          <w:rFonts w:ascii="Segoe UI" w:eastAsia="Times New Roman" w:hAnsi="Segoe UI" w:cs="Segoe UI"/>
+          <w:color w:val="0D0D0D"/>
+          <w:kern w:val="0"/>
+          <w:sz w:val="24"/>
+          <w:szCs w:val="24"/>
+          <w:lang w:eastAsia="en-IN"/>
+          <w14:ligatures w14:val="none"/>
+        </w:rPr>
+        <w:t xml:space="preserve"> JProfiler is another commercial Java profiler that offers a wide range of profiling capabilities, including CPU profiling, memory profiling, and thread profiling. It provides a visual interface for analysing the performance of Java applications.</w:t>
       </w:r>
     </w:p>
     <w:p>
       <w:pPr>
-        <w:pStyle w:val="NormalWeb"/>
-        <w:numPr>
-          <w:ilvl w:val="0"/>
-          <w:numId w:val="2"/>
-        </w:numPr>
-        <w:pBdr>
-          <w:left w:val="single" w:sz="2" w:space="0" w:color="E3E3E3"/>
-        </w:pBdr>
-        <w:spacing w:after="300"/>
-        <w:rPr>
-          <w:rFonts w:ascii="Segoe UI" w:hAnsi="Segoe UI" w:cs="Segoe UI"/>
-          <w:color w:val="0D0D0D"/>
-        </w:rPr>
-      </w:pPr>
-      <w:proofErr w:type="spellStart"/>
-      <w:r>
-        <w:rPr>
-          <w:rFonts w:ascii="Segoe UI" w:hAnsi="Segoe UI" w:cs="Segoe UI"/>
-          <w:b/>
-          <w:bCs/>
-          <w:color w:val="0D0D0D"/>
-        </w:rPr>
-        <w:t>YourKit</w:t>
-      </w:r>
-      <w:proofErr w:type="spellEnd"/>
-      <w:r>
-        <w:rPr>
-          <w:rFonts w:ascii="Segoe UI" w:hAnsi="Segoe UI" w:cs="Segoe UI"/>
-          <w:color w:val="0D0D0D"/>
-        </w:rPr>
-        <w:t xml:space="preserve">: </w:t>
-      </w:r>
-      <w:proofErr w:type="spellStart"/>
-      <w:r>
-        <w:rPr>
-          <w:rFonts w:ascii="Segoe UI" w:hAnsi="Segoe UI" w:cs="Segoe UI"/>
-          <w:color w:val="0D0D0D"/>
-        </w:rPr>
-        <w:t>YourKit</w:t>
-      </w:r>
-      <w:proofErr w:type="spellEnd"/>
-      <w:r>
-        <w:rPr>
-          <w:rFonts w:ascii="Segoe UI" w:hAnsi="Segoe UI" w:cs="Segoe UI"/>
-          <w:color w:val="0D0D0D"/>
-        </w:rPr>
-        <w:t xml:space="preserve"> is a commercial Java profiler that offers CPU profiling, memory profiling, and thread profiling capabilities. It provides a rich set of features for </w:t>
-      </w:r>
-      <w:proofErr w:type="spellStart"/>
-      <w:r>
-        <w:rPr>
-          <w:rFonts w:ascii="Segoe UI" w:hAnsi="Segoe UI" w:cs="Segoe UI"/>
-          <w:color w:val="0D0D0D"/>
-        </w:rPr>
-        <w:t>analyzing</w:t>
-      </w:r>
-      <w:proofErr w:type="spellEnd"/>
-      <w:r>
-        <w:rPr>
-          <w:rFonts w:ascii="Segoe UI" w:hAnsi="Segoe UI" w:cs="Segoe UI"/>
-          <w:color w:val="0D0D0D"/>
-        </w:rPr>
-        <w:t xml:space="preserve"> and optimizing the performance of Java applications.</w:t>
-      </w:r>
-    </w:p>
-    <w:p>
-      <w:pPr>
-        <w:pStyle w:val="NormalWeb"/>
-        <w:numPr>
-          <w:ilvl w:val="0"/>
-          <w:numId w:val="2"/>
-        </w:numPr>
-        <w:pBdr>
-          <w:left w:val="single" w:sz="2" w:space="0" w:color="E3E3E3"/>
-        </w:pBdr>
-        <w:spacing w:after="300"/>
-        <w:rPr>
-          <w:rFonts w:ascii="Segoe UI" w:hAnsi="Segoe UI" w:cs="Segoe UI"/>
-          <w:color w:val="0D0D0D"/>
-        </w:rPr>
-      </w:pPr>
-      <w:proofErr w:type="spellStart"/>
-      <w:r>
-        <w:rPr>
-          <w:rFonts w:ascii="Segoe UI" w:hAnsi="Segoe UI" w:cs="Segoe UI"/>
-          <w:b/>
-          <w:bCs/>
-          <w:color w:val="0D0D0D"/>
-        </w:rPr>
-        <w:t>JProfiler</w:t>
-      </w:r>
-      <w:proofErr w:type="spellEnd"/>
-      <w:r>
-        <w:rPr>
-          <w:rFonts w:ascii="Segoe UI" w:hAnsi="Segoe UI" w:cs="Segoe UI"/>
-          <w:color w:val="0D0D0D"/>
-        </w:rPr>
-        <w:t xml:space="preserve">: </w:t>
-      </w:r>
-      <w:proofErr w:type="spellStart"/>
-      <w:r>
-        <w:rPr>
-          <w:rFonts w:ascii="Segoe UI" w:hAnsi="Segoe UI" w:cs="Segoe UI"/>
-          <w:color w:val="0D0D0D"/>
-        </w:rPr>
-        <w:t>JProfiler</w:t>
-      </w:r>
-      <w:proofErr w:type="spellEnd"/>
-      <w:r>
-        <w:rPr>
-          <w:rFonts w:ascii="Segoe UI" w:hAnsi="Segoe UI" w:cs="Segoe UI"/>
-          <w:color w:val="0D0D0D"/>
-        </w:rPr>
-        <w:t xml:space="preserve"> is another commercial Java profiler that offers a wide range of profiling capabilities, including CPU profiling, memory profiling, and thread profiling. It provides a visual interface for </w:t>
-      </w:r>
-      <w:proofErr w:type="spellStart"/>
-      <w:r>
-        <w:rPr>
-          <w:rFonts w:ascii="Segoe UI" w:hAnsi="Segoe UI" w:cs="Segoe UI"/>
-          <w:color w:val="0D0D0D"/>
-        </w:rPr>
-        <w:t>analyzing</w:t>
-      </w:r>
-      <w:proofErr w:type="spellEnd"/>
-      <w:r>
-        <w:rPr>
-          <w:rFonts w:ascii="Segoe UI" w:hAnsi="Segoe UI" w:cs="Segoe UI"/>
-          <w:color w:val="0D0D0D"/>
-        </w:rPr>
-        <w:t xml:space="preserve"> the performance of Java applications.</w:t>
-      </w:r>
-    </w:p>
-    <w:p>
-      <w:pPr>
-        <w:pStyle w:val="NormalWeb"/>
-        <w:spacing w:before="0" w:after="300"/>
-        <w:rPr>
-          <w:rFonts w:ascii="Segoe UI" w:hAnsi="Segoe UI" w:cs="Segoe UI"/>
-          <w:color w:val="0D0D0D"/>
+        <w:rPr>
+          <w:rFonts w:ascii="Segoe UI" w:eastAsia="Times New Roman" w:hAnsi="Segoe UI" w:cs="Segoe UI"/>
+          <w:color w:val="0D0D0D"/>
+          <w:kern w:val="0"/>
+          <w:sz w:val="24"/>
+          <w:szCs w:val="24"/>
+          <w:lang w:eastAsia="en-IN"/>
+          <w14:ligatures w14:val="none"/>
         </w:rPr>
       </w:pPr>
       <w:r>
@@ -400,381 +281,14 @@
     <w:p>
       <w:pPr>
         <w:pStyle w:val="NormalWeb"/>
-        <w:pBdr>
-          <w:top w:val="single" w:sz="2" w:space="0" w:color="E3E3E3"/>
-          <w:left w:val="single" w:sz="2" w:space="0" w:color="E3E3E3"/>
-          <w:bottom w:val="single" w:sz="2" w:space="0" w:color="E3E3E3"/>
-          <w:right w:val="single" w:sz="2" w:space="0" w:color="E3E3E3"/>
-        </w:pBdr>
-        <w:shd w:val="clear" w:color="auto" w:fill="FFFFFF"/>
-        <w:spacing w:before="0" w:beforeAutospacing="0" w:after="300" w:afterAutospacing="0"/>
+        <w:spacing w:before="0" w:after="300"/>
+        <w:ind w:left="720"/>
         <w:rPr>
           <w:rFonts w:ascii="Segoe UI" w:hAnsi="Segoe UI" w:cs="Segoe UI"/>
           <w:color w:val="0D0D0D"/>
         </w:rPr>
       </w:pPr>
-      <w:proofErr w:type="spellStart"/>
-      <w:r>
-        <w:rPr>
-          <w:rFonts w:ascii="Segoe UI" w:hAnsi="Segoe UI" w:cs="Segoe UI"/>
-          <w:color w:val="0D0D0D"/>
-        </w:rPr>
-        <w:t>tlenecks</w:t>
-      </w:r>
-      <w:proofErr w:type="spellEnd"/>
-      <w:r>
-        <w:rPr>
-          <w:rFonts w:ascii="Segoe UI" w:hAnsi="Segoe UI" w:cs="Segoe UI"/>
-          <w:color w:val="0D0D0D"/>
-        </w:rPr>
-        <w:t>, memory leaks, and other issues. There are several tools and techniques available for profiling Java code, including:</w:t>
-      </w:r>
     </w:p>
-    <w:p>
-      <w:pPr>
-        <w:pStyle w:val="NormalWeb"/>
-        <w:numPr>
-          <w:ilvl w:val="0"/>
-          <w:numId w:val="1"/>
-        </w:numPr>
-        <w:pBdr>
-          <w:top w:val="single" w:sz="2" w:space="0" w:color="E3E3E3"/>
-          <w:left w:val="single" w:sz="2" w:space="5" w:color="E3E3E3"/>
-          <w:bottom w:val="single" w:sz="2" w:space="0" w:color="E3E3E3"/>
-          <w:right w:val="single" w:sz="2" w:space="0" w:color="E3E3E3"/>
-        </w:pBdr>
-        <w:shd w:val="clear" w:color="auto" w:fill="FFFFFF"/>
-        <w:spacing w:before="0" w:beforeAutospacing="0" w:after="0" w:afterAutospacing="0"/>
-        <w:rPr>
-          <w:rFonts w:ascii="Segoe UI" w:hAnsi="Segoe UI" w:cs="Segoe UI"/>
-          <w:color w:val="0D0D0D"/>
-        </w:rPr>
-      </w:pPr>
-      <w:proofErr w:type="spellStart"/>
-      <w:r>
-        <w:rPr>
-          <w:rStyle w:val="Strong"/>
-          <w:rFonts w:ascii="Segoe UI" w:hAnsi="Segoe UI" w:cs="Segoe UI"/>
-          <w:color w:val="0D0D0D"/>
-          <w:bdr w:val="single" w:sz="2" w:space="0" w:color="E3E3E3" w:frame="1"/>
-        </w:rPr>
-        <w:t>VisualVM</w:t>
-      </w:r>
-      <w:proofErr w:type="spellEnd"/>
-      <w:r>
-        <w:rPr>
-          <w:rFonts w:ascii="Segoe UI" w:hAnsi="Segoe UI" w:cs="Segoe UI"/>
-          <w:color w:val="0D0D0D"/>
-        </w:rPr>
-        <w:t xml:space="preserve">: </w:t>
-      </w:r>
-      <w:proofErr w:type="spellStart"/>
-      <w:r>
-        <w:rPr>
-          <w:rFonts w:ascii="Segoe UI" w:hAnsi="Segoe UI" w:cs="Segoe UI"/>
-          <w:color w:val="0D0D0D"/>
-        </w:rPr>
-        <w:t>VisualVM</w:t>
-      </w:r>
-      <w:proofErr w:type="spellEnd"/>
-      <w:r>
-        <w:rPr>
-          <w:rFonts w:ascii="Segoe UI" w:hAnsi="Segoe UI" w:cs="Segoe UI"/>
-          <w:color w:val="0D0D0D"/>
-        </w:rPr>
-        <w:t xml:space="preserve"> is a visual tool that integrates several profiling capabilities, including CPU profiling, memory profiling, and thread profiling. It is included with the Java Development Kit (JDK) and can be used to monitor and </w:t>
-      </w:r>
-      <w:proofErr w:type="spellStart"/>
-      <w:r>
-        <w:rPr>
-          <w:rFonts w:ascii="Segoe UI" w:hAnsi="Segoe UI" w:cs="Segoe UI"/>
-          <w:color w:val="0D0D0D"/>
-        </w:rPr>
-        <w:t>analyze</w:t>
-      </w:r>
-      <w:proofErr w:type="spellEnd"/>
-      <w:r>
-        <w:rPr>
-          <w:rFonts w:ascii="Segoe UI" w:hAnsi="Segoe UI" w:cs="Segoe UI"/>
-          <w:color w:val="0D0D0D"/>
-        </w:rPr>
-        <w:t xml:space="preserve"> Java applications running locally or on remote servers.</w:t>
-      </w:r>
-    </w:p>
-    <w:p>
-      <w:pPr>
-        <w:pStyle w:val="NormalWeb"/>
-        <w:numPr>
-          <w:ilvl w:val="0"/>
-          <w:numId w:val="1"/>
-        </w:numPr>
-        <w:pBdr>
-          <w:top w:val="single" w:sz="2" w:space="0" w:color="E3E3E3"/>
-          <w:left w:val="single" w:sz="2" w:space="5" w:color="E3E3E3"/>
-          <w:bottom w:val="single" w:sz="2" w:space="0" w:color="E3E3E3"/>
-          <w:right w:val="single" w:sz="2" w:space="0" w:color="E3E3E3"/>
-        </w:pBdr>
-        <w:shd w:val="clear" w:color="auto" w:fill="FFFFFF"/>
-        <w:spacing w:before="0" w:beforeAutospacing="0" w:after="0" w:afterAutospacing="0"/>
-        <w:rPr>
-          <w:rFonts w:ascii="Segoe UI" w:hAnsi="Segoe UI" w:cs="Segoe UI"/>
-          <w:color w:val="0D0D0D"/>
-        </w:rPr>
-      </w:pPr>
-      <w:r>
-        <w:rPr>
-          <w:rStyle w:val="Strong"/>
-          <w:rFonts w:ascii="Segoe UI" w:hAnsi="Segoe UI" w:cs="Segoe UI"/>
-          <w:color w:val="0D0D0D"/>
-          <w:bdr w:val="single" w:sz="2" w:space="0" w:color="E3E3E3" w:frame="1"/>
-        </w:rPr>
-        <w:t>Java Mission Control</w:t>
-      </w:r>
-      <w:r>
-        <w:rPr>
-          <w:rFonts w:ascii="Segoe UI" w:hAnsi="Segoe UI" w:cs="Segoe UI"/>
-          <w:color w:val="0D0D0D"/>
-        </w:rPr>
-        <w:t>: Java Mission Control is a profiling and monitoring tool suite that is included with the Oracle JDK. It provides a set of tools for profiling CPU usage, memory usage, and garbage collection performance.</w:t>
-      </w:r>
-    </w:p>
-    <w:p>
-      <w:pPr>
-        <w:pStyle w:val="NormalWeb"/>
-        <w:numPr>
-          <w:ilvl w:val="0"/>
-          <w:numId w:val="1"/>
-        </w:numPr>
-        <w:pBdr>
-          <w:top w:val="single" w:sz="2" w:space="0" w:color="E3E3E3"/>
-          <w:left w:val="single" w:sz="2" w:space="5" w:color="E3E3E3"/>
-          <w:bottom w:val="single" w:sz="2" w:space="0" w:color="E3E3E3"/>
-          <w:right w:val="single" w:sz="2" w:space="0" w:color="E3E3E3"/>
-        </w:pBdr>
-        <w:shd w:val="clear" w:color="auto" w:fill="FFFFFF"/>
-        <w:spacing w:before="0" w:beforeAutospacing="0" w:after="0" w:afterAutospacing="0"/>
-        <w:rPr>
-          <w:rFonts w:ascii="Segoe UI" w:hAnsi="Segoe UI" w:cs="Segoe UI"/>
-          <w:color w:val="0D0D0D"/>
-        </w:rPr>
-      </w:pPr>
-      <w:r>
-        <w:rPr>
-          <w:rStyle w:val="Strong"/>
-          <w:rFonts w:ascii="Segoe UI" w:hAnsi="Segoe UI" w:cs="Segoe UI"/>
-          <w:color w:val="0D0D0D"/>
-          <w:bdr w:val="single" w:sz="2" w:space="0" w:color="E3E3E3" w:frame="1"/>
-        </w:rPr>
-        <w:t>Eclipse MAT (Memory Analyzer Tool)</w:t>
-      </w:r>
-      <w:r>
-        <w:rPr>
-          <w:rFonts w:ascii="Segoe UI" w:hAnsi="Segoe UI" w:cs="Segoe UI"/>
-          <w:color w:val="0D0D0D"/>
-        </w:rPr>
-        <w:t xml:space="preserve">: Eclipse MAT is a powerful tool for </w:t>
-      </w:r>
-      <w:proofErr w:type="spellStart"/>
-      <w:r>
-        <w:rPr>
-          <w:rFonts w:ascii="Segoe UI" w:hAnsi="Segoe UI" w:cs="Segoe UI"/>
-          <w:color w:val="0D0D0D"/>
-        </w:rPr>
-        <w:t>analyzing</w:t>
-      </w:r>
-      <w:proofErr w:type="spellEnd"/>
-      <w:r>
-        <w:rPr>
-          <w:rFonts w:ascii="Segoe UI" w:hAnsi="Segoe UI" w:cs="Segoe UI"/>
-          <w:color w:val="0D0D0D"/>
-        </w:rPr>
-        <w:t xml:space="preserve"> Java heap dumps. It can help identify memory leaks and inefficient memory usage in Java applications by </w:t>
-      </w:r>
-      <w:proofErr w:type="spellStart"/>
-      <w:r>
-        <w:rPr>
-          <w:rFonts w:ascii="Segoe UI" w:hAnsi="Segoe UI" w:cs="Segoe UI"/>
-          <w:color w:val="0D0D0D"/>
-        </w:rPr>
-        <w:t>analyzing</w:t>
-      </w:r>
-      <w:proofErr w:type="spellEnd"/>
-      <w:r>
-        <w:rPr>
-          <w:rFonts w:ascii="Segoe UI" w:hAnsi="Segoe UI" w:cs="Segoe UI"/>
-          <w:color w:val="0D0D0D"/>
-        </w:rPr>
-        <w:t xml:space="preserve"> heap dump files generated by the JVM.</w:t>
-      </w:r>
-    </w:p>
-    <w:p>
-      <w:pPr>
-        <w:pStyle w:val="NormalWeb"/>
-        <w:numPr>
-          <w:ilvl w:val="0"/>
-          <w:numId w:val="1"/>
-        </w:numPr>
-        <w:pBdr>
-          <w:top w:val="single" w:sz="2" w:space="0" w:color="E3E3E3"/>
-          <w:left w:val="single" w:sz="2" w:space="5" w:color="E3E3E3"/>
-          <w:bottom w:val="single" w:sz="2" w:space="0" w:color="E3E3E3"/>
-          <w:right w:val="single" w:sz="2" w:space="0" w:color="E3E3E3"/>
-        </w:pBdr>
-        <w:shd w:val="clear" w:color="auto" w:fill="FFFFFF"/>
-        <w:spacing w:before="0" w:beforeAutospacing="0" w:after="0" w:afterAutospacing="0"/>
-        <w:rPr>
-          <w:rFonts w:ascii="Segoe UI" w:hAnsi="Segoe UI" w:cs="Segoe UI"/>
-          <w:color w:val="0D0D0D"/>
-        </w:rPr>
-      </w:pPr>
-      <w:proofErr w:type="spellStart"/>
-      <w:r>
-        <w:rPr>
-          <w:rStyle w:val="Strong"/>
-          <w:rFonts w:ascii="Segoe UI" w:hAnsi="Segoe UI" w:cs="Segoe UI"/>
-          <w:color w:val="0D0D0D"/>
-          <w:bdr w:val="single" w:sz="2" w:space="0" w:color="E3E3E3" w:frame="1"/>
-        </w:rPr>
-        <w:lastRenderedPageBreak/>
-        <w:t>YourKit</w:t>
-      </w:r>
-      <w:proofErr w:type="spellEnd"/>
-      <w:r>
-        <w:rPr>
-          <w:rFonts w:ascii="Segoe UI" w:hAnsi="Segoe UI" w:cs="Segoe UI"/>
-          <w:color w:val="0D0D0D"/>
-        </w:rPr>
-        <w:t xml:space="preserve">: </w:t>
-      </w:r>
-      <w:proofErr w:type="spellStart"/>
-      <w:r>
-        <w:rPr>
-          <w:rFonts w:ascii="Segoe UI" w:hAnsi="Segoe UI" w:cs="Segoe UI"/>
-          <w:color w:val="0D0D0D"/>
-        </w:rPr>
-        <w:t>YourKit</w:t>
-      </w:r>
-      <w:proofErr w:type="spellEnd"/>
-      <w:r>
-        <w:rPr>
-          <w:rFonts w:ascii="Segoe UI" w:hAnsi="Segoe UI" w:cs="Segoe UI"/>
-          <w:color w:val="0D0D0D"/>
-        </w:rPr>
-        <w:t xml:space="preserve"> is a commercial Java profiler that offers CPU profiling, memory profiling, and thread profiling capabilities. It provides a rich set of features for </w:t>
-      </w:r>
-      <w:proofErr w:type="spellStart"/>
-      <w:r>
-        <w:rPr>
-          <w:rFonts w:ascii="Segoe UI" w:hAnsi="Segoe UI" w:cs="Segoe UI"/>
-          <w:color w:val="0D0D0D"/>
-        </w:rPr>
-        <w:t>analyzing</w:t>
-      </w:r>
-      <w:proofErr w:type="spellEnd"/>
-      <w:r>
-        <w:rPr>
-          <w:rFonts w:ascii="Segoe UI" w:hAnsi="Segoe UI" w:cs="Segoe UI"/>
-          <w:color w:val="0D0D0D"/>
-        </w:rPr>
-        <w:t xml:space="preserve"> and optimizing the performance of Java applications.</w:t>
-      </w:r>
-    </w:p>
-    <w:p>
-      <w:pPr>
-        <w:pStyle w:val="NormalWeb"/>
-        <w:numPr>
-          <w:ilvl w:val="0"/>
-          <w:numId w:val="1"/>
-        </w:numPr>
-        <w:pBdr>
-          <w:top w:val="single" w:sz="2" w:space="0" w:color="E3E3E3"/>
-          <w:left w:val="single" w:sz="2" w:space="5" w:color="E3E3E3"/>
-          <w:bottom w:val="single" w:sz="2" w:space="0" w:color="E3E3E3"/>
-          <w:right w:val="single" w:sz="2" w:space="0" w:color="E3E3E3"/>
-        </w:pBdr>
-        <w:shd w:val="clear" w:color="auto" w:fill="FFFFFF"/>
-        <w:spacing w:before="0" w:beforeAutospacing="0" w:after="0" w:afterAutospacing="0"/>
-        <w:rPr>
-          <w:rFonts w:ascii="Segoe UI" w:hAnsi="Segoe UI" w:cs="Segoe UI"/>
-          <w:color w:val="0D0D0D"/>
-        </w:rPr>
-      </w:pPr>
-      <w:proofErr w:type="spellStart"/>
-      <w:r>
-        <w:rPr>
-          <w:rStyle w:val="Strong"/>
-          <w:rFonts w:ascii="Segoe UI" w:hAnsi="Segoe UI" w:cs="Segoe UI"/>
-          <w:color w:val="0D0D0D"/>
-          <w:bdr w:val="single" w:sz="2" w:space="0" w:color="E3E3E3" w:frame="1"/>
-        </w:rPr>
-        <w:t>JProfiler</w:t>
-      </w:r>
-      <w:proofErr w:type="spellEnd"/>
-      <w:r>
-        <w:rPr>
-          <w:rFonts w:ascii="Segoe UI" w:hAnsi="Segoe UI" w:cs="Segoe UI"/>
-          <w:color w:val="0D0D0D"/>
-        </w:rPr>
-        <w:t xml:space="preserve">: </w:t>
-      </w:r>
-      <w:proofErr w:type="spellStart"/>
-      <w:r>
-        <w:rPr>
-          <w:rFonts w:ascii="Segoe UI" w:hAnsi="Segoe UI" w:cs="Segoe UI"/>
-          <w:color w:val="0D0D0D"/>
-        </w:rPr>
-        <w:t>JProfiler</w:t>
-      </w:r>
-      <w:proofErr w:type="spellEnd"/>
-      <w:r>
-        <w:rPr>
-          <w:rFonts w:ascii="Segoe UI" w:hAnsi="Segoe UI" w:cs="Segoe UI"/>
-          <w:color w:val="0D0D0D"/>
-        </w:rPr>
-        <w:t xml:space="preserve"> is another commercial Java profiler that offers a wide range of profiling capabilities, including CPU profiling, memory profiling, and thread profiling. It provides a visual interface for </w:t>
-      </w:r>
-      <w:proofErr w:type="spellStart"/>
-      <w:r>
-        <w:rPr>
-          <w:rFonts w:ascii="Segoe UI" w:hAnsi="Segoe UI" w:cs="Segoe UI"/>
-          <w:color w:val="0D0D0D"/>
-        </w:rPr>
-        <w:t>analyzing</w:t>
-      </w:r>
-      <w:proofErr w:type="spellEnd"/>
-      <w:r>
-        <w:rPr>
-          <w:rFonts w:ascii="Segoe UI" w:hAnsi="Segoe UI" w:cs="Segoe UI"/>
-          <w:color w:val="0D0D0D"/>
-        </w:rPr>
-        <w:t xml:space="preserve"> the performance of Java applications.</w:t>
-      </w:r>
-    </w:p>
-    <w:p>
-      <w:pPr>
-        <w:pStyle w:val="NormalWeb"/>
-        <w:pBdr>
-          <w:top w:val="single" w:sz="2" w:space="0" w:color="E3E3E3"/>
-          <w:left w:val="single" w:sz="2" w:space="0" w:color="E3E3E3"/>
-          <w:bottom w:val="single" w:sz="2" w:space="0" w:color="E3E3E3"/>
-          <w:right w:val="single" w:sz="2" w:space="0" w:color="E3E3E3"/>
-        </w:pBdr>
-        <w:shd w:val="clear" w:color="auto" w:fill="FFFFFF"/>
-        <w:spacing w:before="300" w:beforeAutospacing="0" w:after="0" w:afterAutospacing="0"/>
-        <w:rPr>
-          <w:rFonts w:ascii="Segoe UI" w:hAnsi="Segoe UI" w:cs="Segoe UI"/>
-          <w:color w:val="0D0D0D"/>
-        </w:rPr>
-      </w:pPr>
-      <w:r>
-        <w:rPr>
-          <w:rFonts w:ascii="Segoe UI" w:hAnsi="Segoe UI" w:cs="Segoe UI"/>
-          <w:color w:val="0D0D0D"/>
-        </w:rPr>
-        <w:t>These are just a few examples of tools available for profiling Java code. Each tool has its own strengths and weaknesses, so it's important to choose the right tool for the specific profiling needs of your application.</w:t>
-      </w:r>
-    </w:p>
-    <w:p/>
     <w:sectPr>
       <w:pgSz w:w="11906" w:h="16838"/>
       <w:pgMar w:top="1440" w:right="1440" w:bottom="1440" w:left="1440" w:header="708" w:footer="708" w:gutter="0"/>
@@ -788,6 +302,95 @@
 <file path=word/numbering.xml><?xml version="1.0" encoding="utf-8"?>
 <w:numbering xmlns:wpc="http://schemas.microsoft.com/office/word/2010/wordprocessingCanvas" xmlns:cx="http://schemas.microsoft.com/office/drawing/2014/chartex" xmlns:cx1="http://schemas.microsoft.com/office/drawing/2015/9/8/chartex" xmlns:cx2="http://schemas.microsoft.com/office/drawing/2015/10/21/chartex" xmlns:cx3="http://schemas.microsoft.com/office/drawing/2016/5/9/chartex" xmlns:cx4="http://schemas.microsoft.com/office/drawing/2016/5/10/chartex" xmlns:cx5="http://schemas.microsoft.com/office/drawing/2016/5/11/chartex" xmlns:cx6="http://schemas.microsoft.com/office/drawing/2016/5/12/chartex" xmlns:cx7="http://schemas.microsoft.com/office/drawing/2016/5/13/chartex" xmlns:cx8="http://schemas.microsoft.com/office/drawing/2016/5/14/chartex" xmlns:mc="http://schemas.openxmlformats.org/markup-compatibility/2006" xmlns:aink="http://schemas.microsoft.com/office/drawing/2016/ink" xmlns:am3d="http://schemas.microsoft.com/office/drawing/2017/model3d" xmlns:o="urn:schemas-microsoft-com:office:office" xmlns:oel="http://schemas.microsoft.com/office/2019/extlst" xmlns:r="http://schemas.openxmlformats.org/officeDocument/2006/relationships" xmlns:m="http://schemas.openxmlformats.org/officeDocument/2006/math" xmlns:v="urn:schemas-microsoft-com:vml" xmlns:wp14="http://schemas.microsoft.com/office/word/2010/wordprocessingDrawing" xmlns:wp="http://schemas.openxmlformats.org/drawingml/2006/wordprocessingDrawing" xmlns:w10="urn:schemas-microsoft-com:office:word" xmlns:w="http://schemas.openxmlformats.org/wordprocessingml/2006/main" xmlns:w14="http://schemas.microsoft.com/office/word/2010/wordml" xmlns:w15="http://schemas.microsoft.com/office/word/2012/wordml" xmlns:w16cex="http://schemas.microsoft.com/office/word/2018/wordml/cex" xmlns:w16cid="http://schemas.microsoft.com/office/word/2016/wordml/cid" xmlns:w16="http://schemas.microsoft.com/office/word/2018/wordml" xmlns:w16sdtdh="http://schemas.microsoft.com/office/word/2020/wordml/sdtdatahash" xmlns:w16se="http://schemas.microsoft.com/office/word/2015/wordml/symex" xmlns:wpg="http://schemas.microsoft.com/office/word/2010/wordprocessingGroup" xmlns:wpi="http://schemas.microsoft.com/office/word/2010/wordprocessingInk" xmlns:wne="http://schemas.microsoft.com/office/word/2006/wordml" xmlns:wps="http://schemas.microsoft.com/office/word/2010/wordprocessingShape" mc:Ignorable="w14 w15 w16se w16cid w16 w16cex w16sdtdh wp14">
   <w:abstractNum w:abstractNumId="0" w15:restartNumberingAfterBreak="0">
+    <w:nsid w:val="1D212F37"/>
+    <w:multiLevelType w:val="hybridMultilevel"/>
+    <w:tmpl w:val="53986B5C"/>
+    <w:lvl w:ilvl="0" w:tplc="4009000F">
+      <w:start w:val="1"/>
+      <w:numFmt w:val="decimal"/>
+      <w:lvlText w:val="%1."/>
+      <w:lvlJc w:val="left"/>
+      <w:pPr>
+        <w:ind w:left="720" w:hanging="360"/>
+      </w:pPr>
+      <w:rPr>
+        <w:rFonts w:hint="default"/>
+      </w:rPr>
+    </w:lvl>
+    <w:lvl w:ilvl="1" w:tplc="40090019" w:tentative="1">
+      <w:start w:val="1"/>
+      <w:numFmt w:val="lowerLetter"/>
+      <w:lvlText w:val="%2."/>
+      <w:lvlJc w:val="left"/>
+      <w:pPr>
+        <w:ind w:left="1440" w:hanging="360"/>
+      </w:pPr>
+    </w:lvl>
+    <w:lvl w:ilvl="2" w:tplc="4009001B" w:tentative="1">
+      <w:start w:val="1"/>
+      <w:numFmt w:val="lowerRoman"/>
+      <w:lvlText w:val="%3."/>
+      <w:lvlJc w:val="right"/>
+      <w:pPr>
+        <w:ind w:left="2160" w:hanging="180"/>
+      </w:pPr>
+    </w:lvl>
+    <w:lvl w:ilvl="3" w:tplc="4009000F" w:tentative="1">
+      <w:start w:val="1"/>
+      <w:numFmt w:val="decimal"/>
+      <w:lvlText w:val="%4."/>
+      <w:lvlJc w:val="left"/>
+      <w:pPr>
+        <w:ind w:left="2880" w:hanging="360"/>
+      </w:pPr>
+    </w:lvl>
+    <w:lvl w:ilvl="4" w:tplc="40090019" w:tentative="1">
+      <w:start w:val="1"/>
+      <w:numFmt w:val="lowerLetter"/>
+      <w:lvlText w:val="%5."/>
+      <w:lvlJc w:val="left"/>
+      <w:pPr>
+        <w:ind w:left="3600" w:hanging="360"/>
+      </w:pPr>
+    </w:lvl>
+    <w:lvl w:ilvl="5" w:tplc="4009001B" w:tentative="1">
+      <w:start w:val="1"/>
+      <w:numFmt w:val="lowerRoman"/>
+      <w:lvlText w:val="%6."/>
+      <w:lvlJc w:val="right"/>
+      <w:pPr>
+        <w:ind w:left="4320" w:hanging="180"/>
+      </w:pPr>
+    </w:lvl>
+    <w:lvl w:ilvl="6" w:tplc="4009000F" w:tentative="1">
+      <w:start w:val="1"/>
+      <w:numFmt w:val="decimal"/>
+      <w:lvlText w:val="%7."/>
+      <w:lvlJc w:val="left"/>
+      <w:pPr>
+        <w:ind w:left="5040" w:hanging="360"/>
+      </w:pPr>
+    </w:lvl>
+    <w:lvl w:ilvl="7" w:tplc="40090019" w:tentative="1">
+      <w:start w:val="1"/>
+      <w:numFmt w:val="lowerLetter"/>
+      <w:lvlText w:val="%8."/>
+      <w:lvlJc w:val="left"/>
+      <w:pPr>
+        <w:ind w:left="5760" w:hanging="360"/>
+      </w:pPr>
+    </w:lvl>
+    <w:lvl w:ilvl="8" w:tplc="4009001B" w:tentative="1">
+      <w:start w:val="1"/>
+      <w:numFmt w:val="lowerRoman"/>
+      <w:lvlText w:val="%9."/>
+      <w:lvlJc w:val="right"/>
+      <w:pPr>
+        <w:ind w:left="6480" w:hanging="180"/>
+      </w:pPr>
+    </w:lvl>
+  </w:abstractNum>
+  <w:abstractNum w:abstractNumId="1" w15:restartNumberingAfterBreak="0">
     <w:nsid w:val="2E4B3C9B"/>
     <w:multiLevelType w:val="multilevel"/>
     <w:tmpl w:val="AF98E5CA"/>
@@ -900,7 +503,7 @@
       </w:pPr>
     </w:lvl>
   </w:abstractNum>
-  <w:abstractNum w:abstractNumId="1" w15:restartNumberingAfterBreak="0">
+  <w:abstractNum w:abstractNumId="2" w15:restartNumberingAfterBreak="0">
     <w:nsid w:val="3B641BC3"/>
     <w:multiLevelType w:val="multilevel"/>
     <w:tmpl w:val="6C3A7B5C"/>
@@ -1014,10 +617,13 @@
     </w:lvl>
   </w:abstractNum>
   <w:num w:numId="1" w16cid:durableId="2070692652">
-    <w:abstractNumId w:val="0"/>
+    <w:abstractNumId w:val="1"/>
   </w:num>
   <w:num w:numId="2" w16cid:durableId="44380310">
-    <w:abstractNumId w:val="1"/>
+    <w:abstractNumId w:val="2"/>
+  </w:num>
+  <w:num w:numId="3" w16cid:durableId="65611342">
+    <w:abstractNumId w:val="0"/>
   </w:num>
 </w:numbering>
 </file>
@@ -1426,6 +1032,7 @@
   <w:style w:type="character" w:default="1" w:styleId="DefaultParagraphFont">
     <w:name w:val="Default Paragraph Font"/>
     <w:uiPriority w:val="1"/>
+    <w:semiHidden/>
     <w:unhideWhenUsed/>
   </w:style>
   <w:style w:type="table" w:default="1" w:styleId="TableNormal">
@@ -1478,6 +1085,17 @@
       <w:b/>
       <w:bCs/>
     </w:rPr>
+  </w:style>
+  <w:style w:type="paragraph" w:styleId="ListParagraph">
+    <w:name w:val="List Paragraph"/>
+    <w:basedOn w:val="Normal"/>
+    <w:uiPriority w:val="34"/>
+    <w:qFormat/>
+    <w:rsid w:val="00270AA0"/>
+    <w:pPr>
+      <w:ind w:left="720"/>
+      <w:contextualSpacing/>
+    </w:pPr>
   </w:style>
 </w:styles>
 </file>

</xml_diff>